<commit_message>
Some fixes. What that fixes? I don't care
</commit_message>
<xml_diff>
--- a/Belski_Poyasnitelnaya_Zapiska.docx
+++ b/Belski_Poyasnitelnaya_Zapiska.docx
@@ -8612,10 +8612,649 @@
         <w:rPr>
           <w:lang w:val="ru-RU"/>
         </w:rPr>
-        <w:t>Привет</w:t>
-      </w:r>
-      <w:bookmarkStart w:id="13" w:name="_GoBack"/>
-      <w:bookmarkEnd w:id="13"/>
+        <w:t xml:space="preserve">В качестве языка программирования был выбран </w:t>
+      </w:r>
+      <w:r>
+        <w:rPr>
+          <w:lang w:val="en-US"/>
+        </w:rPr>
+        <w:t xml:space="preserve">C#, </w:t>
+      </w:r>
+      <w:r>
+        <w:rPr>
+          <w:lang w:val="ru-RU"/>
+        </w:rPr>
+        <w:t xml:space="preserve">а </w:t>
+      </w:r>
+      <w:r>
+        <w:rPr>
+          <w:lang w:val="ru-RU"/>
+        </w:rPr>
+        <w:t>в качестве интерфейса программирования приложения (</w:t>
+      </w:r>
+      <w:r>
+        <w:rPr>
+          <w:lang w:val="en-US"/>
+        </w:rPr>
+        <w:t>API</w:t>
+      </w:r>
+      <w:r>
+        <w:rPr>
+          <w:lang w:val="ru-RU"/>
+        </w:rPr>
+        <w:t>)</w:t>
+      </w:r>
+      <w:r>
+        <w:rPr>
+          <w:lang w:val="en-US"/>
+        </w:rPr>
+        <w:t xml:space="preserve"> </w:t>
+      </w:r>
+      <w:r>
+        <w:rPr>
+          <w:lang w:val="ru-RU"/>
+        </w:rPr>
+        <w:t xml:space="preserve">– </w:t>
+      </w:r>
+      <w:r>
+        <w:rPr>
+          <w:lang w:val="en-US"/>
+        </w:rPr>
+        <w:t>Windows Forms.</w:t>
+      </w:r>
+      <w:r>
+        <w:rPr>
+          <w:lang w:val="ru-RU"/>
+        </w:rPr>
+        <w:t xml:space="preserve"> </w:t>
+      </w:r>
+      <w:r>
+        <w:rPr>
+          <w:lang w:val="en-US"/>
+        </w:rPr>
+        <w:t xml:space="preserve">Windows Forms </w:t>
+      </w:r>
+      <w:r>
+        <w:rPr>
+          <w:lang w:val="ru-RU"/>
+        </w:rPr>
+        <w:t xml:space="preserve">был выбран по причине простоты оформления интерфейса приложения, а также установки </w:t>
+      </w:r>
+      <w:r>
+        <w:rPr>
+          <w:lang w:val="ru-RU"/>
+        </w:rPr>
+        <w:t>взаимосвязи событий взаимодействия с интерфейсом с обработчиками событий.</w:t>
+      </w:r>
+      <w:r>
+        <w:rPr>
+          <w:lang w:val="ru-RU"/>
+        </w:rPr>
+        <w:t xml:space="preserve"> Структура приложения выглядит следующим образом (Рисунок 3.1).</w:t>
+      </w:r>
+    </w:p>
+    <w:p>
+      <w:pPr>
+        <w:spacing w:before="280"/>
+        <w:ind w:firstLine="0"/>
+        <w:jc w:val="center"/>
+        <w:rPr>
+          <w:lang w:val="en-US"/>
+        </w:rPr>
+      </w:pPr>
+      <w:r>
+        <w:rPr>
+          <w:noProof/>
+        </w:rPr>
+        <w:drawing>
+          <wp:inline distT="0" distB="0" distL="0" distR="0" wp14:anchorId="048B743E" wp14:editId="389D3E4D">
+            <wp:extent cx="2023533" cy="1538009"/>
+            <wp:effectExtent l="0" t="0" r="0" b="5080"/>
+            <wp:docPr id="3" name="Рисунок 3"/>
+            <wp:cNvGraphicFramePr>
+              <a:graphicFrameLocks xmlns:a="http://schemas.openxmlformats.org/drawingml/2006/main" noChangeAspect="1"/>
+            </wp:cNvGraphicFramePr>
+            <a:graphic xmlns:a="http://schemas.openxmlformats.org/drawingml/2006/main">
+              <a:graphicData uri="http://schemas.openxmlformats.org/drawingml/2006/picture">
+                <pic:pic xmlns:pic="http://schemas.openxmlformats.org/drawingml/2006/picture">
+                  <pic:nvPicPr>
+                    <pic:cNvPr id="0" name="Picture 1"/>
+                    <pic:cNvPicPr>
+                      <a:picLocks noChangeAspect="1" noChangeArrowheads="1"/>
+                    </pic:cNvPicPr>
+                  </pic:nvPicPr>
+                  <pic:blipFill>
+                    <a:blip r:embed="rId13">
+                      <a:extLst>
+                        <a:ext uri="{28A0092B-C50C-407E-A947-70E740481C1C}">
+                          <a14:useLocalDpi xmlns:a14="http://schemas.microsoft.com/office/drawing/2010/main" val="0"/>
+                        </a:ext>
+                      </a:extLst>
+                    </a:blip>
+                    <a:srcRect/>
+                    <a:stretch>
+                      <a:fillRect/>
+                    </a:stretch>
+                  </pic:blipFill>
+                  <pic:spPr bwMode="auto">
+                    <a:xfrm>
+                      <a:off x="0" y="0"/>
+                      <a:ext cx="2048116" cy="1556694"/>
+                    </a:xfrm>
+                    <a:prstGeom prst="rect">
+                      <a:avLst/>
+                    </a:prstGeom>
+                    <a:noFill/>
+                    <a:ln>
+                      <a:noFill/>
+                    </a:ln>
+                  </pic:spPr>
+                </pic:pic>
+              </a:graphicData>
+            </a:graphic>
+          </wp:inline>
+        </w:drawing>
+      </w:r>
+    </w:p>
+    <w:p>
+      <w:pPr>
+        <w:spacing w:before="120" w:after="280"/>
+        <w:ind w:firstLine="0"/>
+        <w:jc w:val="center"/>
+        <w:rPr>
+          <w:sz w:val="24"/>
+          <w:lang w:val="ru-RU"/>
+        </w:rPr>
+      </w:pPr>
+      <w:r>
+        <w:rPr>
+          <w:sz w:val="24"/>
+          <w:lang w:val="ru-RU"/>
+        </w:rPr>
+        <w:t>Рисунок 3.1 – Структура проекта</w:t>
+      </w:r>
+    </w:p>
+    <w:p>
+      <w:pPr>
+        <w:rPr>
+          <w:lang w:val="en-US"/>
+        </w:rPr>
+      </w:pPr>
+      <w:r>
+        <w:rPr>
+          <w:lang w:val="ru-RU"/>
+        </w:rPr>
+        <w:t>Проект включает</w:t>
+      </w:r>
+      <w:r>
+        <w:rPr>
+          <w:lang w:val="ru-RU"/>
+        </w:rPr>
+        <w:t xml:space="preserve"> в себя следующие окна</w:t>
+      </w:r>
+      <w:r>
+        <w:rPr>
+          <w:lang w:val="en-US"/>
+        </w:rPr>
+        <w:t>:</w:t>
+      </w:r>
+    </w:p>
+    <w:p>
+      <w:pPr>
+        <w:pStyle w:val="aa"/>
+        <w:numPr>
+          <w:ilvl w:val="0"/>
+          <w:numId w:val="9"/>
+        </w:numPr>
+        <w:rPr>
+          <w:lang w:val="ru-RU"/>
+        </w:rPr>
+      </w:pPr>
+      <w:r>
+        <w:rPr>
+          <w:lang w:val="en-US"/>
+        </w:rPr>
+        <w:t xml:space="preserve">Main – </w:t>
+      </w:r>
+      <w:r>
+        <w:rPr>
+          <w:lang w:val="ru-RU"/>
+        </w:rPr>
+        <w:t>окно приложения, на котором располагаются все элементы управления (кнопки, ползунки, выпадающее меню и т.д.)</w:t>
+      </w:r>
+      <w:r>
+        <w:rPr>
+          <w:lang w:val="en-US"/>
+        </w:rPr>
+        <w:t>;</w:t>
+      </w:r>
+    </w:p>
+    <w:p>
+      <w:pPr>
+        <w:pStyle w:val="aa"/>
+        <w:numPr>
+          <w:ilvl w:val="0"/>
+          <w:numId w:val="9"/>
+        </w:numPr>
+        <w:rPr>
+          <w:lang w:val="ru-RU"/>
+        </w:rPr>
+      </w:pPr>
+      <w:r>
+        <w:rPr>
+          <w:noProof/>
+          <w:lang w:val="en-US"/>
+        </w:rPr>
+        <w:t>AboutWindow</w:t>
+      </w:r>
+      <w:r>
+        <w:rPr>
+          <w:lang w:val="en-US"/>
+        </w:rPr>
+        <w:t xml:space="preserve"> – </w:t>
+      </w:r>
+      <w:r>
+        <w:rPr>
+          <w:lang w:val="ru-RU"/>
+        </w:rPr>
+        <w:t xml:space="preserve">окно, на котором располагается информация о </w:t>
+      </w:r>
+      <w:r>
+        <w:rPr>
+          <w:lang w:val="ru-RU"/>
+        </w:rPr>
+        <w:t>приложении, его версии и т.д.</w:t>
+      </w:r>
+      <w:r>
+        <w:rPr>
+          <w:lang w:val="ru-RU"/>
+        </w:rPr>
+        <w:t xml:space="preserve"> </w:t>
+      </w:r>
+    </w:p>
+    <w:p>
+      <w:pPr>
+        <w:rPr>
+          <w:lang w:val="en-US"/>
+        </w:rPr>
+      </w:pPr>
+      <w:r>
+        <w:rPr>
+          <w:lang w:val="ru-RU"/>
+        </w:rPr>
+        <w:t>Проект включает в себя следующие классы, структуры, интерфейсы и перечисления</w:t>
+      </w:r>
+      <w:r>
+        <w:rPr>
+          <w:lang w:val="en-US"/>
+        </w:rPr>
+        <w:t>:</w:t>
+      </w:r>
+    </w:p>
+    <w:p>
+      <w:pPr>
+        <w:pStyle w:val="aa"/>
+        <w:numPr>
+          <w:ilvl w:val="0"/>
+          <w:numId w:val="8"/>
+        </w:numPr>
+        <w:rPr>
+          <w:lang w:val="en-US"/>
+        </w:rPr>
+      </w:pPr>
+      <w:r>
+        <w:rPr>
+          <w:lang w:val="en-US"/>
+        </w:rPr>
+        <w:t>Additions</w:t>
+      </w:r>
+      <w:r>
+        <w:rPr>
+          <w:lang w:val="ru-RU"/>
+        </w:rPr>
+        <w:t xml:space="preserve"> – </w:t>
+      </w:r>
+      <w:r>
+        <w:rPr>
+          <w:lang w:val="ru-RU"/>
+        </w:rPr>
+        <w:t xml:space="preserve">это </w:t>
+      </w:r>
+      <w:r>
+        <w:rPr>
+          <w:lang w:val="ru-RU"/>
+        </w:rPr>
+        <w:t>статический класс, содержащий методы расширения, для работы с данными, массивами чисел с двойной точностью и изображениями</w:t>
+      </w:r>
+      <w:r>
+        <w:rPr>
+          <w:lang w:val="en-US"/>
+        </w:rPr>
+        <w:t>;</w:t>
+      </w:r>
+    </w:p>
+    <w:p>
+      <w:pPr>
+        <w:pStyle w:val="aa"/>
+        <w:numPr>
+          <w:ilvl w:val="0"/>
+          <w:numId w:val="8"/>
+        </w:numPr>
+        <w:rPr>
+          <w:lang w:val="en-US"/>
+        </w:rPr>
+      </w:pPr>
+      <w:r>
+        <w:rPr>
+          <w:noProof/>
+          <w:lang w:val="en-US"/>
+        </w:rPr>
+        <w:t>IProgressChanged</w:t>
+      </w:r>
+      <w:r>
+        <w:rPr>
+          <w:lang w:val="en-US"/>
+        </w:rPr>
+        <w:t xml:space="preserve"> – </w:t>
+      </w:r>
+      <w:r>
+        <w:rPr>
+          <w:lang w:val="ru-RU"/>
+        </w:rPr>
+        <w:t xml:space="preserve">это </w:t>
+      </w:r>
+      <w:r>
+        <w:rPr>
+          <w:lang w:val="ru-RU"/>
+        </w:rPr>
+        <w:t xml:space="preserve">интерфейс, реализация которого позволит изменять индикатор прогресса выполнения кодирования, декодирования и анализа кодирования информации с декодированием из формата </w:t>
+      </w:r>
+      <w:r>
+        <w:rPr>
+          <w:lang w:val="en-US"/>
+        </w:rPr>
+        <w:t>JPEG;</w:t>
+      </w:r>
+    </w:p>
+    <w:p>
+      <w:pPr>
+        <w:pStyle w:val="aa"/>
+        <w:numPr>
+          <w:ilvl w:val="0"/>
+          <w:numId w:val="8"/>
+        </w:numPr>
+        <w:rPr>
+          <w:lang w:val="en-US"/>
+        </w:rPr>
+      </w:pPr>
+      <w:r>
+        <w:rPr>
+          <w:noProof/>
+          <w:lang w:val="en-US"/>
+        </w:rPr>
+        <w:t>KeysDCT</w:t>
+      </w:r>
+      <w:r>
+        <w:rPr>
+          <w:lang w:val="en-US"/>
+        </w:rPr>
+        <w:t xml:space="preserve"> – </w:t>
+      </w:r>
+      <w:r>
+        <w:rPr>
+          <w:lang w:val="ru-RU"/>
+        </w:rPr>
+        <w:t>это статический класс, содержащий просчитанные значения, для</w:t>
+      </w:r>
+      <w:r>
+        <w:rPr>
+          <w:lang w:val="ru-RU"/>
+        </w:rPr>
+        <w:t xml:space="preserve"> избегания рутинных операций и</w:t>
+      </w:r>
+      <w:r>
+        <w:rPr>
+          <w:lang w:val="ru-RU"/>
+        </w:rPr>
+        <w:t xml:space="preserve"> ускорения кодирования и </w:t>
+      </w:r>
+      <w:r>
+        <w:rPr>
+          <w:lang w:val="ru-RU"/>
+        </w:rPr>
+        <w:t>декодирования</w:t>
+      </w:r>
+      <w:r>
+        <w:rPr>
+          <w:lang w:val="en-US"/>
+        </w:rPr>
+        <w:t>;</w:t>
+      </w:r>
+    </w:p>
+    <w:p>
+      <w:pPr>
+        <w:pStyle w:val="aa"/>
+        <w:numPr>
+          <w:ilvl w:val="0"/>
+          <w:numId w:val="8"/>
+        </w:numPr>
+        <w:rPr>
+          <w:lang w:val="en-US"/>
+        </w:rPr>
+      </w:pPr>
+      <w:r>
+        <w:rPr>
+          <w:noProof/>
+          <w:lang w:val="en-US"/>
+        </w:rPr>
+        <w:t>KochZhao</w:t>
+      </w:r>
+      <w:r>
+        <w:rPr>
+          <w:lang w:val="en-US"/>
+        </w:rPr>
+        <w:t xml:space="preserve"> – </w:t>
+      </w:r>
+      <w:r>
+        <w:rPr>
+          <w:lang w:val="ru-RU"/>
+        </w:rPr>
+        <w:t>это статический класс, содержащий</w:t>
+      </w:r>
+      <w:r>
+        <w:rPr>
+          <w:lang w:val="en-US"/>
+        </w:rPr>
+        <w:t xml:space="preserve"> </w:t>
+      </w:r>
+      <w:r>
+        <w:rPr>
+          <w:lang w:val="ru-RU"/>
+        </w:rPr>
+        <w:t xml:space="preserve">основные методы кодирования, декодирования и анализа изображения, а также сопутствующие </w:t>
+      </w:r>
+      <w:r>
+        <w:rPr>
+          <w:lang w:val="ru-RU"/>
+        </w:rPr>
+        <w:t>методы</w:t>
+      </w:r>
+      <w:r>
+        <w:rPr>
+          <w:lang w:val="en-US"/>
+        </w:rPr>
+        <w:t>;</w:t>
+      </w:r>
+    </w:p>
+    <w:p>
+      <w:pPr>
+        <w:pStyle w:val="aa"/>
+        <w:numPr>
+          <w:ilvl w:val="0"/>
+          <w:numId w:val="8"/>
+        </w:numPr>
+        <w:rPr>
+          <w:lang w:val="en-US"/>
+        </w:rPr>
+      </w:pPr>
+      <w:r>
+        <w:rPr>
+          <w:noProof/>
+          <w:lang w:val="en-US"/>
+        </w:rPr>
+        <w:t>KochZhaoParameters</w:t>
+      </w:r>
+      <w:r>
+        <w:rPr>
+          <w:lang w:val="en-US"/>
+        </w:rPr>
+        <w:t xml:space="preserve"> – </w:t>
+      </w:r>
+      <w:r>
+        <w:rPr>
+          <w:lang w:val="ru-RU"/>
+        </w:rPr>
+        <w:t>это структура, содержащая параметры для алгоритма Коха-Жао</w:t>
+      </w:r>
+      <w:r>
+        <w:rPr>
+          <w:lang w:val="en-US"/>
+        </w:rPr>
+        <w:t>;</w:t>
+      </w:r>
+    </w:p>
+    <w:p>
+      <w:pPr>
+        <w:pStyle w:val="aa"/>
+        <w:numPr>
+          <w:ilvl w:val="0"/>
+          <w:numId w:val="8"/>
+        </w:numPr>
+        <w:rPr>
+          <w:lang w:val="en-US"/>
+        </w:rPr>
+      </w:pPr>
+      <w:r>
+        <w:rPr>
+          <w:lang w:val="en-US"/>
+        </w:rPr>
+        <w:t xml:space="preserve">Program – </w:t>
+      </w:r>
+      <w:r>
+        <w:rPr>
+          <w:lang w:val="ru-RU"/>
+        </w:rPr>
+        <w:t>это статический класс, содержащий лишь точку входа в приложение</w:t>
+      </w:r>
+      <w:r>
+        <w:rPr>
+          <w:lang w:val="en-US"/>
+        </w:rPr>
+        <w:t>;</w:t>
+      </w:r>
+    </w:p>
+    <w:p>
+      <w:pPr>
+        <w:pStyle w:val="aa"/>
+        <w:numPr>
+          <w:ilvl w:val="0"/>
+          <w:numId w:val="8"/>
+        </w:numPr>
+        <w:rPr>
+          <w:lang w:val="en-US"/>
+        </w:rPr>
+      </w:pPr>
+      <w:r>
+        <w:rPr>
+          <w:lang w:val="en-US"/>
+        </w:rPr>
+        <w:t xml:space="preserve">Spectrum – </w:t>
+      </w:r>
+      <w:r>
+        <w:rPr>
+          <w:lang w:val="ru-RU"/>
+        </w:rPr>
+        <w:t>это перечисление спектров изображения</w:t>
+      </w:r>
+      <w:r>
+        <w:rPr>
+          <w:lang w:val="en-US"/>
+        </w:rPr>
+        <w:t xml:space="preserve">: </w:t>
+      </w:r>
+      <w:r>
+        <w:rPr>
+          <w:lang w:val="ru-RU"/>
+        </w:rPr>
+        <w:t>красный</w:t>
+      </w:r>
+      <w:r>
+        <w:rPr>
+          <w:lang w:val="en-US"/>
+        </w:rPr>
+        <w:t xml:space="preserve"> (Red)</w:t>
+      </w:r>
+      <w:r>
+        <w:rPr>
+          <w:lang w:val="ru-RU"/>
+        </w:rPr>
+        <w:t>, зелёный</w:t>
+      </w:r>
+      <w:r>
+        <w:rPr>
+          <w:lang w:val="en-US"/>
+        </w:rPr>
+        <w:t xml:space="preserve"> (Green)</w:t>
+      </w:r>
+      <w:r>
+        <w:rPr>
+          <w:lang w:val="ru-RU"/>
+        </w:rPr>
+        <w:t xml:space="preserve"> и синий (</w:t>
+      </w:r>
+      <w:r>
+        <w:rPr>
+          <w:lang w:val="en-US"/>
+        </w:rPr>
+        <w:t>Blue</w:t>
+      </w:r>
+      <w:r>
+        <w:rPr>
+          <w:lang w:val="ru-RU"/>
+        </w:rPr>
+        <w:t>).</w:t>
+      </w:r>
+    </w:p>
+    <w:p>
+      <w:pPr>
+        <w:rPr>
+          <w:lang w:val="ru-RU"/>
+        </w:rPr>
+      </w:pPr>
+      <w:r>
+        <w:rPr>
+          <w:lang w:val="ru-RU"/>
+        </w:rPr>
+        <w:t>П</w:t>
+      </w:r>
+      <w:r>
+        <w:rPr>
+          <w:lang w:val="ru-RU"/>
+        </w:rPr>
+        <w:t>одробное описание классов, структур, интерфейсов и перечислений</w:t>
+      </w:r>
+      <w:r>
+        <w:rPr>
+          <w:lang w:val="ru-RU"/>
+        </w:rPr>
+        <w:t xml:space="preserve"> расписано</w:t>
+      </w:r>
+      <w:r>
+        <w:rPr>
+          <w:lang w:val="ru-RU"/>
+        </w:rPr>
+        <w:t xml:space="preserve"> в приложении А.</w:t>
+      </w:r>
       <w:r>
         <w:rPr>
           <w:lang w:val="ru-RU"/>
@@ -8630,7 +9269,119 @@
           <w:lang w:val="ru-RU"/>
         </w:rPr>
       </w:pPr>
-      <w:bookmarkStart w:id="14" w:name="_Toc71364241"/>
+      <w:r>
+        <w:rPr>
+          <w:lang w:val="ru-RU"/>
+        </w:rPr>
+        <w:lastRenderedPageBreak/>
+        <w:t>4. Разработка программного средства</w:t>
+      </w:r>
+    </w:p>
+    <w:p>
+      <w:pPr>
+        <w:rPr>
+          <w:lang w:val="ru-RU"/>
+        </w:rPr>
+      </w:pPr>
+    </w:p>
+    <w:p>
+      <w:pPr>
+        <w:rPr>
+          <w:lang w:val="ru-RU"/>
+        </w:rPr>
+      </w:pPr>
+    </w:p>
+    <w:p>
+      <w:pPr>
+        <w:rPr>
+          <w:lang w:val="ru-RU"/>
+        </w:rPr>
+      </w:pPr>
+      <w:r>
+        <w:rPr>
+          <w:lang w:val="ru-RU"/>
+        </w:rPr>
+        <w:br w:type="page"/>
+      </w:r>
+    </w:p>
+    <w:p>
+      <w:pPr>
+        <w:pStyle w:val="a8"/>
+        <w:rPr>
+          <w:lang w:val="ru-RU"/>
+        </w:rPr>
+      </w:pPr>
+      <w:r>
+        <w:rPr>
+          <w:lang w:val="ru-RU"/>
+        </w:rPr>
+        <w:lastRenderedPageBreak/>
+        <w:t>5. Тестирование</w:t>
+      </w:r>
+    </w:p>
+    <w:p>
+      <w:pPr>
+        <w:rPr>
+          <w:lang w:val="ru-RU"/>
+        </w:rPr>
+      </w:pPr>
+    </w:p>
+    <w:p>
+      <w:pPr>
+        <w:rPr>
+          <w:lang w:val="ru-RU"/>
+        </w:rPr>
+      </w:pPr>
+      <w:r>
+        <w:rPr>
+          <w:lang w:val="ru-RU"/>
+        </w:rPr>
+        <w:br w:type="page"/>
+      </w:r>
+    </w:p>
+    <w:p>
+      <w:pPr>
+        <w:pStyle w:val="a8"/>
+        <w:rPr>
+          <w:lang w:val="ru-RU"/>
+        </w:rPr>
+      </w:pPr>
+      <w:r>
+        <w:rPr>
+          <w:lang w:val="ru-RU"/>
+        </w:rPr>
+        <w:lastRenderedPageBreak/>
+        <w:t>6. Руководство пользователя</w:t>
+      </w:r>
+    </w:p>
+    <w:p>
+      <w:pPr>
+        <w:rPr>
+          <w:lang w:val="ru-RU"/>
+        </w:rPr>
+      </w:pPr>
+    </w:p>
+    <w:p>
+      <w:pPr>
+        <w:rPr>
+          <w:lang w:val="ru-RU"/>
+        </w:rPr>
+      </w:pPr>
+      <w:r>
+        <w:rPr>
+          <w:lang w:val="ru-RU"/>
+        </w:rPr>
+        <w:br w:type="page"/>
+      </w:r>
+    </w:p>
+    <w:p>
+      <w:pPr>
+        <w:pStyle w:val="a8"/>
+        <w:rPr>
+          <w:lang w:val="ru-RU"/>
+        </w:rPr>
+      </w:pPr>
+      <w:bookmarkStart w:id="13" w:name="_Toc71364241"/>
       <w:r>
         <w:rPr>
           <w:lang w:val="ru-RU"/>
@@ -8638,44 +9389,58 @@
         <w:lastRenderedPageBreak/>
         <w:t>Заключение</w:t>
       </w:r>
+      <w:bookmarkEnd w:id="13"/>
+    </w:p>
+    <w:p>
+      <w:pPr>
+        <w:rPr>
+          <w:lang w:val="ru-RU"/>
+        </w:rPr>
+      </w:pPr>
+      <w:r>
+        <w:rPr>
+          <w:lang w:val="ru-RU"/>
+        </w:rPr>
+        <w:t xml:space="preserve">В ходе выполнения данной курсовой работы было разработано программное средство, </w:t>
+      </w:r>
+      <w:r>
+        <w:rPr>
+          <w:lang w:val="ru-RU"/>
+        </w:rPr>
+        <w:t>позволяющее поместить и извлечь текстовое сообщение при помощи стеганографического алгоритма Коха-Жао</w:t>
+      </w:r>
+      <w:r>
+        <w:rPr>
+          <w:lang w:val="ru-RU"/>
+        </w:rPr>
+        <w:t>.</w:t>
+      </w:r>
+    </w:p>
+    <w:p>
+      <w:pPr>
+        <w:rPr>
+          <w:lang w:val="ru-RU"/>
+        </w:rPr>
+      </w:pPr>
+      <w:r>
+        <w:rPr>
+          <w:lang w:val="ru-RU"/>
+        </w:rPr>
+        <w:t xml:space="preserve">Созданное программное средство было протестировано. Результаты тестирования показали её правильную работу. Полученные результаты работы программного средства были проанализированы и позволяют сделать вывод о том, что поставленная задача была успешно </w:t>
+      </w:r>
+      <w:r>
+        <w:rPr>
+          <w:lang w:val="ru-RU"/>
+        </w:rPr>
+        <w:t>выполнена</w:t>
+      </w:r>
+      <w:bookmarkStart w:id="14" w:name="_GoBack"/>
       <w:bookmarkEnd w:id="14"/>
-    </w:p>
-    <w:p>
-      <w:pPr>
-        <w:rPr>
-          <w:lang w:val="ru-RU"/>
-        </w:rPr>
-      </w:pPr>
-      <w:r>
-        <w:rPr>
-          <w:lang w:val="ru-RU"/>
-        </w:rPr>
-        <w:t xml:space="preserve">В ходе выполнения данной курсовой работы было разработано программное средство, </w:t>
-      </w:r>
-      <w:r>
-        <w:rPr>
-          <w:lang w:val="ru-RU"/>
-        </w:rPr>
-        <w:t>позволяющее поместить и извлечь текстовое сообщение при помощи стеганографического алгоритма Коха-Жао</w:t>
-      </w:r>
       <w:r>
         <w:rPr>
           <w:lang w:val="ru-RU"/>
         </w:rPr>
         <w:t>.</w:t>
-      </w:r>
-    </w:p>
-    <w:p>
-      <w:pPr>
-        <w:rPr>
-          <w:lang w:val="ru-RU"/>
-        </w:rPr>
-      </w:pPr>
-      <w:r>
-        <w:rPr>
-          <w:lang w:val="ru-RU"/>
-        </w:rPr>
-        <w:t>Созданное программное средство было протестировано. Результаты тестирования показали её правильную работу. Полученные результаты работы программного средства были проанализированы и позволяют сделать вывод о том, что поставленная задача была успешно решена.</w:t>
       </w:r>
     </w:p>
     <w:p>
@@ -8758,12 +9523,21 @@
           <w:szCs w:val="28"/>
         </w:rPr>
       </w:pPr>
+      <w:proofErr w:type="spellStart"/>
       <w:r>
         <w:rPr>
           <w:sz w:val="28"/>
           <w:szCs w:val="28"/>
         </w:rPr>
-        <w:t xml:space="preserve">Шилдт Г. </w:t>
+        <w:t>Шилдт</w:t>
+      </w:r>
+      <w:proofErr w:type="spellEnd"/>
+      <w:r>
+        <w:rPr>
+          <w:sz w:val="28"/>
+          <w:szCs w:val="28"/>
+        </w:rPr>
+        <w:t xml:space="preserve"> Г. </w:t>
       </w:r>
       <w:r>
         <w:rPr>
@@ -8997,7 +9771,7 @@
         </w:rPr>
         <w:t xml:space="preserve">: </w:t>
       </w:r>
-      <w:hyperlink r:id="rId13" w:anchor=":~:text=%D0%90%D0%BB%D0%B3%D0%BE%D1%80%D0%B8%D1%82%D0%BC%20%D0%9A%D0%BE%D1%85%D0%B0%2D%D0%96%D0%B0%D0%BE%20%D0%B4%D0%BB%D1%8F%20%D0%B2%D1%81%D1%82%D1%80%D0%B0%D0%B8%D0%B2%D0%B0%D0%BD%D0%B8%D1%8F,%D0%BA%20%D0%BA%D0%B0%D0%B6%D0%B4%D0%BE%D0%BC%D1%83%20%D0%B1" w:history="1">
+      <w:hyperlink r:id="rId14" w:anchor=":~:text=%D0%90%D0%BB%D0%B3%D0%BE%D1%80%D0%B8%D1%82%D0%BC%20%D0%9A%D0%BE%D1%85%D0%B0%2D%D0%96%D0%B0%D0%BE%20%D0%B4%D0%BB%D1%8F%20%D0%B2%D1%81%D1%82%D1%80%D0%B0%D0%B8%D0%B2%D0%B0%D0%BD%D0%B8%D1%8F,%D0%BA%20%D0%BA%D0%B0%D0%B6%D0%B4%D0%BE%D0%BC%D1%83%20%D0%B1" w:history="1">
         <w:r>
           <w:rPr>
             <w:rStyle w:val="a7"/>
@@ -9009,7 +9783,7 @@
       </w:hyperlink>
     </w:p>
     <w:sectPr>
-      <w:headerReference w:type="default" r:id="rId14"/>
+      <w:headerReference w:type="default" r:id="rId15"/>
       <w:pgSz w:w="11906" w:h="16838"/>
       <w:pgMar w:top="1134" w:right="567" w:bottom="851" w:left="1247" w:header="709" w:footer="709" w:gutter="0"/>
       <w:cols w:space="708"/>
@@ -9269,6 +10043,119 @@
     </w:lvl>
   </w:abstractNum>
   <w:abstractNum w:abstractNumId="1" w15:restartNumberingAfterBreak="0">
+    <w:nsid w:val="124E5D27"/>
+    <w:multiLevelType w:val="hybridMultilevel"/>
+    <w:tmpl w:val="D2025862"/>
+    <w:lvl w:ilvl="0" w:tplc="000E9686">
+      <w:start w:val="1"/>
+      <w:numFmt w:val="bullet"/>
+      <w:lvlText w:val=""/>
+      <w:lvlJc w:val="left"/>
+      <w:pPr>
+        <w:ind w:left="1429" w:hanging="360"/>
+      </w:pPr>
+      <w:rPr>
+        <w:rFonts w:ascii="Symbol" w:hAnsi="Symbol" w:hint="default"/>
+      </w:rPr>
+    </w:lvl>
+    <w:lvl w:ilvl="1" w:tplc="04190003" w:tentative="1">
+      <w:start w:val="1"/>
+      <w:numFmt w:val="bullet"/>
+      <w:lvlText w:val="o"/>
+      <w:lvlJc w:val="left"/>
+      <w:pPr>
+        <w:ind w:left="2149" w:hanging="360"/>
+      </w:pPr>
+      <w:rPr>
+        <w:rFonts w:ascii="Courier New" w:hAnsi="Courier New" w:cs="Courier New" w:hint="default"/>
+      </w:rPr>
+    </w:lvl>
+    <w:lvl w:ilvl="2" w:tplc="04190005" w:tentative="1">
+      <w:start w:val="1"/>
+      <w:numFmt w:val="bullet"/>
+      <w:lvlText w:val=""/>
+      <w:lvlJc w:val="left"/>
+      <w:pPr>
+        <w:ind w:left="2869" w:hanging="360"/>
+      </w:pPr>
+      <w:rPr>
+        <w:rFonts w:ascii="Wingdings" w:hAnsi="Wingdings" w:hint="default"/>
+      </w:rPr>
+    </w:lvl>
+    <w:lvl w:ilvl="3" w:tplc="04190001" w:tentative="1">
+      <w:start w:val="1"/>
+      <w:numFmt w:val="bullet"/>
+      <w:lvlText w:val=""/>
+      <w:lvlJc w:val="left"/>
+      <w:pPr>
+        <w:ind w:left="3589" w:hanging="360"/>
+      </w:pPr>
+      <w:rPr>
+        <w:rFonts w:ascii="Symbol" w:hAnsi="Symbol" w:hint="default"/>
+      </w:rPr>
+    </w:lvl>
+    <w:lvl w:ilvl="4" w:tplc="04190003" w:tentative="1">
+      <w:start w:val="1"/>
+      <w:numFmt w:val="bullet"/>
+      <w:lvlText w:val="o"/>
+      <w:lvlJc w:val="left"/>
+      <w:pPr>
+        <w:ind w:left="4309" w:hanging="360"/>
+      </w:pPr>
+      <w:rPr>
+        <w:rFonts w:ascii="Courier New" w:hAnsi="Courier New" w:cs="Courier New" w:hint="default"/>
+      </w:rPr>
+    </w:lvl>
+    <w:lvl w:ilvl="5" w:tplc="04190005" w:tentative="1">
+      <w:start w:val="1"/>
+      <w:numFmt w:val="bullet"/>
+      <w:lvlText w:val=""/>
+      <w:lvlJc w:val="left"/>
+      <w:pPr>
+        <w:ind w:left="5029" w:hanging="360"/>
+      </w:pPr>
+      <w:rPr>
+        <w:rFonts w:ascii="Wingdings" w:hAnsi="Wingdings" w:hint="default"/>
+      </w:rPr>
+    </w:lvl>
+    <w:lvl w:ilvl="6" w:tplc="04190001" w:tentative="1">
+      <w:start w:val="1"/>
+      <w:numFmt w:val="bullet"/>
+      <w:lvlText w:val=""/>
+      <w:lvlJc w:val="left"/>
+      <w:pPr>
+        <w:ind w:left="5749" w:hanging="360"/>
+      </w:pPr>
+      <w:rPr>
+        <w:rFonts w:ascii="Symbol" w:hAnsi="Symbol" w:hint="default"/>
+      </w:rPr>
+    </w:lvl>
+    <w:lvl w:ilvl="7" w:tplc="04190003" w:tentative="1">
+      <w:start w:val="1"/>
+      <w:numFmt w:val="bullet"/>
+      <w:lvlText w:val="o"/>
+      <w:lvlJc w:val="left"/>
+      <w:pPr>
+        <w:ind w:left="6469" w:hanging="360"/>
+      </w:pPr>
+      <w:rPr>
+        <w:rFonts w:ascii="Courier New" w:hAnsi="Courier New" w:cs="Courier New" w:hint="default"/>
+      </w:rPr>
+    </w:lvl>
+    <w:lvl w:ilvl="8" w:tplc="04190005" w:tentative="1">
+      <w:start w:val="1"/>
+      <w:numFmt w:val="bullet"/>
+      <w:lvlText w:val=""/>
+      <w:lvlJc w:val="left"/>
+      <w:pPr>
+        <w:ind w:left="7189" w:hanging="360"/>
+      </w:pPr>
+      <w:rPr>
+        <w:rFonts w:ascii="Wingdings" w:hAnsi="Wingdings" w:hint="default"/>
+      </w:rPr>
+    </w:lvl>
+  </w:abstractNum>
+  <w:abstractNum w:abstractNumId="2" w15:restartNumberingAfterBreak="0">
     <w:nsid w:val="29EB53F0"/>
     <w:multiLevelType w:val="hybridMultilevel"/>
     <w:tmpl w:val="ECAE5C42"/>
@@ -9382,7 +10269,120 @@
       </w:rPr>
     </w:lvl>
   </w:abstractNum>
-  <w:abstractNum w:abstractNumId="2" w15:restartNumberingAfterBreak="0">
+  <w:abstractNum w:abstractNumId="3" w15:restartNumberingAfterBreak="0">
+    <w:nsid w:val="2AE83A87"/>
+    <w:multiLevelType w:val="hybridMultilevel"/>
+    <w:tmpl w:val="36641E98"/>
+    <w:lvl w:ilvl="0" w:tplc="93603E10">
+      <w:start w:val="1"/>
+      <w:numFmt w:val="bullet"/>
+      <w:lvlText w:val="–"/>
+      <w:lvlJc w:val="left"/>
+      <w:pPr>
+        <w:ind w:left="1429" w:hanging="360"/>
+      </w:pPr>
+      <w:rPr>
+        <w:rFonts w:ascii="Times New Roman" w:hAnsi="Times New Roman" w:cs="Times New Roman" w:hint="default"/>
+      </w:rPr>
+    </w:lvl>
+    <w:lvl w:ilvl="1" w:tplc="04190003" w:tentative="1">
+      <w:start w:val="1"/>
+      <w:numFmt w:val="bullet"/>
+      <w:lvlText w:val="o"/>
+      <w:lvlJc w:val="left"/>
+      <w:pPr>
+        <w:ind w:left="2149" w:hanging="360"/>
+      </w:pPr>
+      <w:rPr>
+        <w:rFonts w:ascii="Courier New" w:hAnsi="Courier New" w:cs="Courier New" w:hint="default"/>
+      </w:rPr>
+    </w:lvl>
+    <w:lvl w:ilvl="2" w:tplc="04190005" w:tentative="1">
+      <w:start w:val="1"/>
+      <w:numFmt w:val="bullet"/>
+      <w:lvlText w:val=""/>
+      <w:lvlJc w:val="left"/>
+      <w:pPr>
+        <w:ind w:left="2869" w:hanging="360"/>
+      </w:pPr>
+      <w:rPr>
+        <w:rFonts w:ascii="Wingdings" w:hAnsi="Wingdings" w:hint="default"/>
+      </w:rPr>
+    </w:lvl>
+    <w:lvl w:ilvl="3" w:tplc="04190001" w:tentative="1">
+      <w:start w:val="1"/>
+      <w:numFmt w:val="bullet"/>
+      <w:lvlText w:val=""/>
+      <w:lvlJc w:val="left"/>
+      <w:pPr>
+        <w:ind w:left="3589" w:hanging="360"/>
+      </w:pPr>
+      <w:rPr>
+        <w:rFonts w:ascii="Symbol" w:hAnsi="Symbol" w:hint="default"/>
+      </w:rPr>
+    </w:lvl>
+    <w:lvl w:ilvl="4" w:tplc="04190003" w:tentative="1">
+      <w:start w:val="1"/>
+      <w:numFmt w:val="bullet"/>
+      <w:lvlText w:val="o"/>
+      <w:lvlJc w:val="left"/>
+      <w:pPr>
+        <w:ind w:left="4309" w:hanging="360"/>
+      </w:pPr>
+      <w:rPr>
+        <w:rFonts w:ascii="Courier New" w:hAnsi="Courier New" w:cs="Courier New" w:hint="default"/>
+      </w:rPr>
+    </w:lvl>
+    <w:lvl w:ilvl="5" w:tplc="04190005" w:tentative="1">
+      <w:start w:val="1"/>
+      <w:numFmt w:val="bullet"/>
+      <w:lvlText w:val=""/>
+      <w:lvlJc w:val="left"/>
+      <w:pPr>
+        <w:ind w:left="5029" w:hanging="360"/>
+      </w:pPr>
+      <w:rPr>
+        <w:rFonts w:ascii="Wingdings" w:hAnsi="Wingdings" w:hint="default"/>
+      </w:rPr>
+    </w:lvl>
+    <w:lvl w:ilvl="6" w:tplc="04190001" w:tentative="1">
+      <w:start w:val="1"/>
+      <w:numFmt w:val="bullet"/>
+      <w:lvlText w:val=""/>
+      <w:lvlJc w:val="left"/>
+      <w:pPr>
+        <w:ind w:left="5749" w:hanging="360"/>
+      </w:pPr>
+      <w:rPr>
+        <w:rFonts w:ascii="Symbol" w:hAnsi="Symbol" w:hint="default"/>
+      </w:rPr>
+    </w:lvl>
+    <w:lvl w:ilvl="7" w:tplc="04190003" w:tentative="1">
+      <w:start w:val="1"/>
+      <w:numFmt w:val="bullet"/>
+      <w:lvlText w:val="o"/>
+      <w:lvlJc w:val="left"/>
+      <w:pPr>
+        <w:ind w:left="6469" w:hanging="360"/>
+      </w:pPr>
+      <w:rPr>
+        <w:rFonts w:ascii="Courier New" w:hAnsi="Courier New" w:cs="Courier New" w:hint="default"/>
+      </w:rPr>
+    </w:lvl>
+    <w:lvl w:ilvl="8" w:tplc="04190005" w:tentative="1">
+      <w:start w:val="1"/>
+      <w:numFmt w:val="bullet"/>
+      <w:lvlText w:val=""/>
+      <w:lvlJc w:val="left"/>
+      <w:pPr>
+        <w:ind w:left="7189" w:hanging="360"/>
+      </w:pPr>
+      <w:rPr>
+        <w:rFonts w:ascii="Wingdings" w:hAnsi="Wingdings" w:hint="default"/>
+      </w:rPr>
+    </w:lvl>
+  </w:abstractNum>
+  <w:abstractNum w:abstractNumId="4" w15:restartNumberingAfterBreak="0">
     <w:nsid w:val="36DE247E"/>
     <w:multiLevelType w:val="hybridMultilevel"/>
     <w:tmpl w:val="1B3ACE6C"/>
@@ -9476,7 +10476,7 @@
       </w:pPr>
     </w:lvl>
   </w:abstractNum>
-  <w:abstractNum w:abstractNumId="3" w15:restartNumberingAfterBreak="0">
+  <w:abstractNum w:abstractNumId="5" w15:restartNumberingAfterBreak="0">
     <w:nsid w:val="41773904"/>
     <w:multiLevelType w:val="hybridMultilevel"/>
     <w:tmpl w:val="D64CD1EA"/>
@@ -9565,7 +10565,7 @@
       </w:pPr>
     </w:lvl>
   </w:abstractNum>
-  <w:abstractNum w:abstractNumId="4" w15:restartNumberingAfterBreak="0">
+  <w:abstractNum w:abstractNumId="6" w15:restartNumberingAfterBreak="0">
     <w:nsid w:val="5B127D50"/>
     <w:multiLevelType w:val="hybridMultilevel"/>
     <w:tmpl w:val="7AA6A16A"/>
@@ -9654,7 +10654,120 @@
       </w:pPr>
     </w:lvl>
   </w:abstractNum>
-  <w:abstractNum w:abstractNumId="5" w15:restartNumberingAfterBreak="0">
+  <w:abstractNum w:abstractNumId="7" w15:restartNumberingAfterBreak="0">
+    <w:nsid w:val="7A7527B8"/>
+    <w:multiLevelType w:val="hybridMultilevel"/>
+    <w:tmpl w:val="CAD84252"/>
+    <w:lvl w:ilvl="0" w:tplc="93603E10">
+      <w:start w:val="1"/>
+      <w:numFmt w:val="bullet"/>
+      <w:lvlText w:val="–"/>
+      <w:lvlJc w:val="left"/>
+      <w:pPr>
+        <w:ind w:left="1429" w:hanging="360"/>
+      </w:pPr>
+      <w:rPr>
+        <w:rFonts w:ascii="Times New Roman" w:hAnsi="Times New Roman" w:cs="Times New Roman" w:hint="default"/>
+      </w:rPr>
+    </w:lvl>
+    <w:lvl w:ilvl="1" w:tplc="04190003" w:tentative="1">
+      <w:start w:val="1"/>
+      <w:numFmt w:val="bullet"/>
+      <w:lvlText w:val="o"/>
+      <w:lvlJc w:val="left"/>
+      <w:pPr>
+        <w:ind w:left="2149" w:hanging="360"/>
+      </w:pPr>
+      <w:rPr>
+        <w:rFonts w:ascii="Courier New" w:hAnsi="Courier New" w:cs="Courier New" w:hint="default"/>
+      </w:rPr>
+    </w:lvl>
+    <w:lvl w:ilvl="2" w:tplc="04190005" w:tentative="1">
+      <w:start w:val="1"/>
+      <w:numFmt w:val="bullet"/>
+      <w:lvlText w:val=""/>
+      <w:lvlJc w:val="left"/>
+      <w:pPr>
+        <w:ind w:left="2869" w:hanging="360"/>
+      </w:pPr>
+      <w:rPr>
+        <w:rFonts w:ascii="Wingdings" w:hAnsi="Wingdings" w:hint="default"/>
+      </w:rPr>
+    </w:lvl>
+    <w:lvl w:ilvl="3" w:tplc="04190001" w:tentative="1">
+      <w:start w:val="1"/>
+      <w:numFmt w:val="bullet"/>
+      <w:lvlText w:val=""/>
+      <w:lvlJc w:val="left"/>
+      <w:pPr>
+        <w:ind w:left="3589" w:hanging="360"/>
+      </w:pPr>
+      <w:rPr>
+        <w:rFonts w:ascii="Symbol" w:hAnsi="Symbol" w:hint="default"/>
+      </w:rPr>
+    </w:lvl>
+    <w:lvl w:ilvl="4" w:tplc="04190003" w:tentative="1">
+      <w:start w:val="1"/>
+      <w:numFmt w:val="bullet"/>
+      <w:lvlText w:val="o"/>
+      <w:lvlJc w:val="left"/>
+      <w:pPr>
+        <w:ind w:left="4309" w:hanging="360"/>
+      </w:pPr>
+      <w:rPr>
+        <w:rFonts w:ascii="Courier New" w:hAnsi="Courier New" w:cs="Courier New" w:hint="default"/>
+      </w:rPr>
+    </w:lvl>
+    <w:lvl w:ilvl="5" w:tplc="04190005" w:tentative="1">
+      <w:start w:val="1"/>
+      <w:numFmt w:val="bullet"/>
+      <w:lvlText w:val=""/>
+      <w:lvlJc w:val="left"/>
+      <w:pPr>
+        <w:ind w:left="5029" w:hanging="360"/>
+      </w:pPr>
+      <w:rPr>
+        <w:rFonts w:ascii="Wingdings" w:hAnsi="Wingdings" w:hint="default"/>
+      </w:rPr>
+    </w:lvl>
+    <w:lvl w:ilvl="6" w:tplc="04190001" w:tentative="1">
+      <w:start w:val="1"/>
+      <w:numFmt w:val="bullet"/>
+      <w:lvlText w:val=""/>
+      <w:lvlJc w:val="left"/>
+      <w:pPr>
+        <w:ind w:left="5749" w:hanging="360"/>
+      </w:pPr>
+      <w:rPr>
+        <w:rFonts w:ascii="Symbol" w:hAnsi="Symbol" w:hint="default"/>
+      </w:rPr>
+    </w:lvl>
+    <w:lvl w:ilvl="7" w:tplc="04190003" w:tentative="1">
+      <w:start w:val="1"/>
+      <w:numFmt w:val="bullet"/>
+      <w:lvlText w:val="o"/>
+      <w:lvlJc w:val="left"/>
+      <w:pPr>
+        <w:ind w:left="6469" w:hanging="360"/>
+      </w:pPr>
+      <w:rPr>
+        <w:rFonts w:ascii="Courier New" w:hAnsi="Courier New" w:cs="Courier New" w:hint="default"/>
+      </w:rPr>
+    </w:lvl>
+    <w:lvl w:ilvl="8" w:tplc="04190005" w:tentative="1">
+      <w:start w:val="1"/>
+      <w:numFmt w:val="bullet"/>
+      <w:lvlText w:val=""/>
+      <w:lvlJc w:val="left"/>
+      <w:pPr>
+        <w:ind w:left="7189" w:hanging="360"/>
+      </w:pPr>
+      <w:rPr>
+        <w:rFonts w:ascii="Wingdings" w:hAnsi="Wingdings" w:hint="default"/>
+      </w:rPr>
+    </w:lvl>
+  </w:abstractNum>
+  <w:abstractNum w:abstractNumId="8" w15:restartNumberingAfterBreak="0">
     <w:nsid w:val="7C5D53E5"/>
     <w:multiLevelType w:val="hybridMultilevel"/>
     <w:tmpl w:val="5184930E"/>
@@ -9744,22 +10857,31 @@
     </w:lvl>
   </w:abstractNum>
   <w:num w:numId="1">
+    <w:abstractNumId w:val="8"/>
+  </w:num>
+  <w:num w:numId="2">
     <w:abstractNumId w:val="5"/>
   </w:num>
-  <w:num w:numId="2">
-    <w:abstractNumId w:val="3"/>
-  </w:num>
   <w:num w:numId="3">
-    <w:abstractNumId w:val="1"/>
+    <w:abstractNumId w:val="2"/>
   </w:num>
   <w:num w:numId="4">
-    <w:abstractNumId w:val="2"/>
+    <w:abstractNumId w:val="4"/>
   </w:num>
   <w:num w:numId="5">
-    <w:abstractNumId w:val="4"/>
+    <w:abstractNumId w:val="6"/>
   </w:num>
   <w:num w:numId="6">
     <w:abstractNumId w:val="0"/>
+  </w:num>
+  <w:num w:numId="7">
+    <w:abstractNumId w:val="1"/>
+  </w:num>
+  <w:num w:numId="8">
+    <w:abstractNumId w:val="3"/>
+  </w:num>
+  <w:num w:numId="9">
+    <w:abstractNumId w:val="7"/>
   </w:num>
 </w:numbering>
 </file>
@@ -10533,6 +11655,35 @@
       <w:lang w:val="ru-RU" w:eastAsia="ru-RU"/>
     </w:rPr>
   </w:style>
+  <w:style w:type="paragraph" w:styleId="ad">
+    <w:name w:val="Balloon Text"/>
+    <w:basedOn w:val="a"/>
+    <w:link w:val="ae"/>
+    <w:uiPriority w:val="99"/>
+    <w:semiHidden/>
+    <w:unhideWhenUsed/>
+    <w:rsid w:val="009E5A70"/>
+    <w:rPr>
+      <w:rFonts w:ascii="Segoe UI" w:hAnsi="Segoe UI" w:cs="Segoe UI"/>
+      <w:sz w:val="18"/>
+      <w:szCs w:val="18"/>
+    </w:rPr>
+  </w:style>
+  <w:style w:type="character" w:customStyle="1" w:styleId="ae">
+    <w:name w:val="Текст выноски Знак"/>
+    <w:basedOn w:val="a0"/>
+    <w:link w:val="ad"/>
+    <w:uiPriority w:val="99"/>
+    <w:semiHidden/>
+    <w:rsid w:val="009E5A70"/>
+    <w:rPr>
+      <w:rFonts w:ascii="Segoe UI" w:eastAsia="Times New Roman" w:hAnsi="Segoe UI" w:cs="Segoe UI"/>
+      <w:color w:val="000000" w:themeColor="text1"/>
+      <w:sz w:val="18"/>
+      <w:szCs w:val="18"/>
+      <w:lang w:val="be-BY" w:eastAsia="be-BY"/>
+    </w:rPr>
+  </w:style>
 </w:styles>
 </file>
 
@@ -10836,7 +11987,7 @@
 </file>
 
 <file path=customXml/itemProps1.xml><?xml version="1.0" encoding="utf-8"?>
-<ds:datastoreItem xmlns:ds="http://schemas.openxmlformats.org/officeDocument/2006/customXml" ds:itemID="{DF6349CE-F25C-449E-8D23-0FA55B4E2120}">
+<ds:datastoreItem xmlns:ds="http://schemas.openxmlformats.org/officeDocument/2006/customXml" ds:itemID="{36E78780-AE69-4276-85A8-51FFA95434AE}">
   <ds:schemaRefs>
     <ds:schemaRef ds:uri="http://schemas.openxmlformats.org/officeDocument/2006/bibliography"/>
   </ds:schemaRefs>

</xml_diff>